<commit_message>
now able to join a game
</commit_message>
<xml_diff>
--- a/documentation/project1.docx
+++ b/documentation/project1.docx
@@ -23,19 +23,11 @@
           <w:rFonts w:ascii="Times New Roman" w:hAnsi="Times New Roman" w:cs="Times New Roman"/>
         </w:rPr>
       </w:pPr>
-      <w:proofErr w:type="spellStart"/>
-      <w:r>
-        <w:rPr>
-          <w:rFonts w:ascii="Times New Roman" w:hAnsi="Times New Roman" w:cs="Times New Roman"/>
-        </w:rPr>
-        <w:t>Binh</w:t>
-      </w:r>
-      <w:proofErr w:type="spellEnd"/>
-      <w:r>
-        <w:rPr>
-          <w:rFonts w:ascii="Times New Roman" w:hAnsi="Times New Roman" w:cs="Times New Roman"/>
-        </w:rPr>
-        <w:t xml:space="preserve"> Le</w:t>
+      <w:r>
+        <w:rPr>
+          <w:rFonts w:ascii="Times New Roman" w:hAnsi="Times New Roman" w:cs="Times New Roman"/>
+        </w:rPr>
+        <w:t>Binh Le</w:t>
       </w:r>
     </w:p>
     <w:p>
@@ -59,179 +51,143 @@
           <w:rFonts w:ascii="Times New Roman" w:hAnsi="Times New Roman" w:cs="Times New Roman"/>
         </w:rPr>
       </w:pPr>
-      <w:proofErr w:type="spellStart"/>
-      <w:r>
-        <w:rPr>
-          <w:rFonts w:ascii="Times New Roman" w:hAnsi="Times New Roman" w:cs="Times New Roman"/>
-        </w:rPr>
-        <w:t>Webdev</w:t>
-      </w:r>
-      <w:proofErr w:type="spellEnd"/>
+      <w:r>
+        <w:rPr>
+          <w:rFonts w:ascii="Times New Roman" w:hAnsi="Times New Roman" w:cs="Times New Roman"/>
+        </w:rPr>
+        <w:t>Webdev Proj. 1</w:t>
+      </w:r>
+    </w:p>
+    <w:p>
+      <w:pPr>
+        <w:jc w:val="right"/>
+        <w:rPr>
+          <w:rFonts w:ascii="Times New Roman" w:hAnsi="Times New Roman" w:cs="Times New Roman"/>
+        </w:rPr>
+      </w:pPr>
+    </w:p>
+    <w:p>
+      <w:pPr>
+        <w:jc w:val="both"/>
+        <w:rPr>
+          <w:rFonts w:ascii="Times New Roman" w:hAnsi="Times New Roman" w:cs="Times New Roman"/>
+        </w:rPr>
+      </w:pPr>
+      <w:r>
+        <w:rPr>
+          <w:rFonts w:ascii="Times New Roman" w:hAnsi="Times New Roman" w:cs="Times New Roman"/>
+        </w:rPr>
+        <w:t>Introduction and Game Description</w:t>
+      </w:r>
+      <w:r>
+        <w:rPr>
+          <w:rFonts w:ascii="Times New Roman" w:hAnsi="Times New Roman" w:cs="Times New Roman"/>
+        </w:rPr>
+        <w:t>:</w:t>
+      </w:r>
+    </w:p>
+    <w:p>
+      <w:pPr>
+        <w:jc w:val="both"/>
+        <w:rPr>
+          <w:rFonts w:ascii="Times New Roman" w:hAnsi="Times New Roman" w:cs="Times New Roman"/>
+        </w:rPr>
+      </w:pPr>
+      <w:r>
+        <w:rPr>
+          <w:rFonts w:ascii="Times New Roman" w:hAnsi="Times New Roman" w:cs="Times New Roman"/>
+        </w:rPr>
+        <w:tab/>
+      </w:r>
+      <w:r>
+        <w:rPr>
+          <w:rFonts w:ascii="Times New Roman" w:hAnsi="Times New Roman" w:cs="Times New Roman"/>
+        </w:rPr>
+        <w:t xml:space="preserve">The aim of this project is to implement and deploy an online multiplayer version of the classic board game Othello for users to enjoy. </w:t>
+      </w:r>
+      <w:r>
+        <w:rPr>
+          <w:rFonts w:ascii="Times New Roman" w:hAnsi="Times New Roman" w:cs="Times New Roman"/>
+        </w:rPr>
+        <w:t>The project will allow for multiple simultaneous games to be played in different game rooms, with the state of each uni</w:t>
+      </w:r>
+      <w:r>
+        <w:rPr>
+          <w:rFonts w:ascii="Times New Roman" w:hAnsi="Times New Roman" w:cs="Times New Roman"/>
+        </w:rPr>
+        <w:t xml:space="preserve">que game being saved throughout, thus allowing players to reconnect to open games. </w:t>
+      </w:r>
+      <w:r>
+        <w:rPr>
+          <w:rFonts w:ascii="Times New Roman" w:hAnsi="Times New Roman" w:cs="Times New Roman"/>
+        </w:rPr>
+        <w:t xml:space="preserve">The game logic will be written server-side in Elixir with Phoenix being used as a web framework to serve the game. The front end will be rendered using React.js with milligram css styling. The game will then be publicly hosted online at othello.foolsparadice.com for anyone to play. </w:t>
+      </w:r>
+    </w:p>
+    <w:p>
+      <w:pPr>
+        <w:ind w:firstLine="720"/>
+        <w:jc w:val="both"/>
+        <w:rPr>
+          <w:rFonts w:ascii="Times New Roman" w:eastAsia="Times New Roman" w:hAnsi="Times New Roman" w:cs="Times New Roman"/>
+          <w:color w:val="222222"/>
+          <w:shd w:val="clear" w:color="auto" w:fill="FFFFFF"/>
+        </w:rPr>
+      </w:pPr>
+      <w:r>
+        <w:rPr>
+          <w:rFonts w:ascii="Times New Roman" w:hAnsi="Times New Roman" w:cs="Times New Roman"/>
+        </w:rPr>
+        <w:t xml:space="preserve">Othello is a 2-player board game that is played on an 8x8 board with 64 game pieces, called </w:t>
+      </w:r>
+      <w:r>
+        <w:rPr>
+          <w:rFonts w:ascii="Times New Roman" w:hAnsi="Times New Roman" w:cs="Times New Roman"/>
+        </w:rPr>
+        <w:t>discs, which</w:t>
+      </w:r>
+      <w:r>
+        <w:rPr>
+          <w:rFonts w:ascii="Times New Roman" w:hAnsi="Times New Roman" w:cs="Times New Roman"/>
+        </w:rPr>
+        <w:t xml:space="preserve"> are white on one side and black on the other. The initial board setup contains two black and two white discs in a checker pattern on the center 4 spaces of </w:t>
+      </w:r>
+      <w:r>
+        <w:rPr>
+          <w:rFonts w:ascii="Times New Roman" w:hAnsi="Times New Roman" w:cs="Times New Roman"/>
+        </w:rPr>
+        <w:t>the board.</w:t>
+      </w:r>
+      <w:r>
+        <w:rPr>
+          <w:rFonts w:ascii="Times New Roman" w:hAnsi="Times New Roman" w:cs="Times New Roman"/>
+        </w:rPr>
+        <w:t xml:space="preserve"> Players then </w:t>
+      </w:r>
+      <w:r>
+        <w:rPr>
+          <w:rFonts w:ascii="Times New Roman" w:hAnsi="Times New Roman" w:cs="Times New Roman"/>
+        </w:rPr>
+        <w:t>alternate</w:t>
+      </w:r>
+      <w:r>
+        <w:rPr>
+          <w:rFonts w:ascii="Times New Roman" w:hAnsi="Times New Roman" w:cs="Times New Roman"/>
+        </w:rPr>
+        <w:t xml:space="preserve"> turns placing discs on the board with the</w:t>
+      </w:r>
+      <w:r>
+        <w:rPr>
+          <w:rFonts w:ascii="Times New Roman" w:hAnsi="Times New Roman" w:cs="Times New Roman"/>
+        </w:rPr>
+        <w:t>ir respective colors facing up.</w:t>
+      </w:r>
       <w:r>
         <w:rPr>
           <w:rFonts w:ascii="Times New Roman" w:hAnsi="Times New Roman" w:cs="Times New Roman"/>
         </w:rPr>
         <w:t xml:space="preserve"> </w:t>
       </w:r>
-      <w:proofErr w:type="spellStart"/>
-      <w:r>
-        <w:rPr>
-          <w:rFonts w:ascii="Times New Roman" w:hAnsi="Times New Roman" w:cs="Times New Roman"/>
-        </w:rPr>
-        <w:t>Proj</w:t>
-      </w:r>
-      <w:proofErr w:type="spellEnd"/>
-      <w:r>
-        <w:rPr>
-          <w:rFonts w:ascii="Times New Roman" w:hAnsi="Times New Roman" w:cs="Times New Roman"/>
-        </w:rPr>
-        <w:t>. 1</w:t>
-      </w:r>
-    </w:p>
-    <w:p>
-      <w:pPr>
-        <w:jc w:val="right"/>
-        <w:rPr>
-          <w:rFonts w:ascii="Times New Roman" w:hAnsi="Times New Roman" w:cs="Times New Roman"/>
-        </w:rPr>
-      </w:pPr>
-    </w:p>
-    <w:p>
-      <w:pPr>
-        <w:jc w:val="both"/>
-        <w:rPr>
-          <w:rFonts w:ascii="Times New Roman" w:hAnsi="Times New Roman" w:cs="Times New Roman"/>
-        </w:rPr>
-      </w:pPr>
-      <w:r>
-        <w:rPr>
-          <w:rFonts w:ascii="Times New Roman" w:hAnsi="Times New Roman" w:cs="Times New Roman"/>
-        </w:rPr>
-        <w:t>Introduction and Game Description</w:t>
-      </w:r>
-      <w:r>
-        <w:rPr>
-          <w:rFonts w:ascii="Times New Roman" w:hAnsi="Times New Roman" w:cs="Times New Roman"/>
-        </w:rPr>
-        <w:t>:</w:t>
-      </w:r>
-    </w:p>
-    <w:p>
-      <w:pPr>
-        <w:jc w:val="both"/>
-        <w:rPr>
-          <w:rFonts w:ascii="Times New Roman" w:hAnsi="Times New Roman" w:cs="Times New Roman"/>
-        </w:rPr>
-      </w:pPr>
-      <w:r>
-        <w:rPr>
-          <w:rFonts w:ascii="Times New Roman" w:hAnsi="Times New Roman" w:cs="Times New Roman"/>
-        </w:rPr>
-        <w:tab/>
-      </w:r>
-      <w:r>
-        <w:rPr>
-          <w:rFonts w:ascii="Times New Roman" w:hAnsi="Times New Roman" w:cs="Times New Roman"/>
-        </w:rPr>
-        <w:t xml:space="preserve">The aim of this project is to implement and deploy an online multiplayer version of the classic board game Othello for users to enjoy. </w:t>
-      </w:r>
-      <w:r>
-        <w:rPr>
-          <w:rFonts w:ascii="Times New Roman" w:hAnsi="Times New Roman" w:cs="Times New Roman"/>
-        </w:rPr>
-        <w:t>The project will allow for multiple simultaneous games to be played in different game rooms, with the state of each uni</w:t>
-      </w:r>
-      <w:r>
-        <w:rPr>
-          <w:rFonts w:ascii="Times New Roman" w:hAnsi="Times New Roman" w:cs="Times New Roman"/>
-        </w:rPr>
-        <w:t xml:space="preserve">que game being saved throughout, thus allowing players to reconnect to open games. </w:t>
-      </w:r>
-      <w:r>
-        <w:rPr>
-          <w:rFonts w:ascii="Times New Roman" w:hAnsi="Times New Roman" w:cs="Times New Roman"/>
-        </w:rPr>
-        <w:t xml:space="preserve">The game logic will be written server-side in Elixir with Phoenix being used as a web framework to serve the game. The front end will be rendered using React.js with milligram </w:t>
-      </w:r>
-      <w:proofErr w:type="spellStart"/>
-      <w:r>
-        <w:rPr>
-          <w:rFonts w:ascii="Times New Roman" w:hAnsi="Times New Roman" w:cs="Times New Roman"/>
-        </w:rPr>
-        <w:t>css</w:t>
-      </w:r>
-      <w:proofErr w:type="spellEnd"/>
-      <w:r>
-        <w:rPr>
-          <w:rFonts w:ascii="Times New Roman" w:hAnsi="Times New Roman" w:cs="Times New Roman"/>
-        </w:rPr>
-        <w:t xml:space="preserve"> styling. The game will then be publicly hosted online at othello.foolsparadice.com for anyone to play. </w:t>
-      </w:r>
-    </w:p>
-    <w:p>
-      <w:pPr>
-        <w:ind w:firstLine="720"/>
-        <w:jc w:val="both"/>
-        <w:rPr>
-          <w:rFonts w:ascii="Times New Roman" w:eastAsia="Times New Roman" w:hAnsi="Times New Roman" w:cs="Times New Roman"/>
-          <w:color w:val="222222"/>
-          <w:shd w:val="clear" w:color="auto" w:fill="FFFFFF"/>
-        </w:rPr>
-      </w:pPr>
-      <w:r>
-        <w:rPr>
-          <w:rFonts w:ascii="Times New Roman" w:hAnsi="Times New Roman" w:cs="Times New Roman"/>
-        </w:rPr>
-        <w:t xml:space="preserve">Othello is a 2-player board game that is played on an 8x8 board with 64 game pieces, called </w:t>
-      </w:r>
-      <w:r>
-        <w:rPr>
-          <w:rFonts w:ascii="Times New Roman" w:hAnsi="Times New Roman" w:cs="Times New Roman"/>
-        </w:rPr>
-        <w:t>discs, which</w:t>
-      </w:r>
-      <w:r>
-        <w:rPr>
-          <w:rFonts w:ascii="Times New Roman" w:hAnsi="Times New Roman" w:cs="Times New Roman"/>
-        </w:rPr>
-        <w:t xml:space="preserve"> are white on one side and black on the other. The initial board setup contains two black and two white discs in a checker pattern on the center 4 spaces of </w:t>
-      </w:r>
-      <w:r>
-        <w:rPr>
-          <w:rFonts w:ascii="Times New Roman" w:hAnsi="Times New Roman" w:cs="Times New Roman"/>
-        </w:rPr>
-        <w:t>the board.</w:t>
-      </w:r>
-      <w:r>
-        <w:rPr>
-          <w:rFonts w:ascii="Times New Roman" w:hAnsi="Times New Roman" w:cs="Times New Roman"/>
-        </w:rPr>
-        <w:t xml:space="preserve"> Players then </w:t>
-      </w:r>
-      <w:r>
-        <w:rPr>
-          <w:rFonts w:ascii="Times New Roman" w:hAnsi="Times New Roman" w:cs="Times New Roman"/>
-        </w:rPr>
-        <w:t>alternate</w:t>
-      </w:r>
-      <w:r>
-        <w:rPr>
-          <w:rFonts w:ascii="Times New Roman" w:hAnsi="Times New Roman" w:cs="Times New Roman"/>
-        </w:rPr>
-        <w:t xml:space="preserve"> turns placing discs on the board with the</w:t>
-      </w:r>
-      <w:r>
-        <w:rPr>
-          <w:rFonts w:ascii="Times New Roman" w:hAnsi="Times New Roman" w:cs="Times New Roman"/>
-        </w:rPr>
-        <w:t>ir respective colors facing up.</w:t>
-      </w:r>
-      <w:r>
-        <w:rPr>
-          <w:rFonts w:ascii="Times New Roman" w:hAnsi="Times New Roman" w:cs="Times New Roman"/>
-        </w:rPr>
-        <w:t xml:space="preserve"> </w:t>
-      </w:r>
       <w:r>
         <w:rPr>
           <w:rFonts w:ascii="Times New Roman" w:eastAsia="Times New Roman" w:hAnsi="Times New Roman" w:cs="Times New Roman"/>
@@ -262,25 +218,7 @@
           <w:color w:val="222222"/>
           <w:shd w:val="clear" w:color="auto" w:fill="FFFFFF"/>
         </w:rPr>
-        <w:t xml:space="preserve"> If a player is not able to make a valid move, </w:t>
-      </w:r>
-      <w:proofErr w:type="spellStart"/>
-      <w:r>
-        <w:rPr>
-          <w:rFonts w:ascii="Times New Roman" w:eastAsia="Times New Roman" w:hAnsi="Times New Roman" w:cs="Times New Roman"/>
-          <w:color w:val="222222"/>
-          <w:shd w:val="clear" w:color="auto" w:fill="FFFFFF"/>
-        </w:rPr>
-        <w:t>ie</w:t>
-      </w:r>
-      <w:proofErr w:type="spellEnd"/>
-      <w:r>
-        <w:rPr>
-          <w:rFonts w:ascii="Times New Roman" w:eastAsia="Times New Roman" w:hAnsi="Times New Roman" w:cs="Times New Roman"/>
-          <w:color w:val="222222"/>
-          <w:shd w:val="clear" w:color="auto" w:fill="FFFFFF"/>
-        </w:rPr>
-        <w:t xml:space="preserve"> a move that will flip at least 1 of the opponent’s discs, then that player forfeits their turn until they are able to make a valid move.</w:t>
+        <w:t xml:space="preserve"> If a player is not able to make a valid move, ie a move that will flip at least 1 of the opponent’s discs, then that player forfeits their turn until they are able to make a valid move.</w:t>
       </w:r>
       <w:r>
         <w:rPr>
@@ -580,175 +518,164 @@
         <w:lastRenderedPageBreak/>
         <w:t>UI to Server Protocol:</w:t>
       </w:r>
+    </w:p>
+    <w:p>
+      <w:pPr>
+        <w:ind w:firstLine="720"/>
+        <w:jc w:val="both"/>
+        <w:rPr>
+          <w:rFonts w:ascii="Times New Roman" w:eastAsia="Times New Roman" w:hAnsi="Times New Roman" w:cs="Times New Roman"/>
+          <w:color w:val="222222"/>
+          <w:shd w:val="clear" w:color="auto" w:fill="FFFFFF"/>
+        </w:rPr>
+      </w:pPr>
+      <w:r>
+        <w:rPr>
+          <w:rFonts w:ascii="Times New Roman" w:eastAsia="Times New Roman" w:hAnsi="Times New Roman" w:cs="Times New Roman"/>
+          <w:color w:val="222222"/>
+          <w:shd w:val="clear" w:color="auto" w:fill="FFFFFF"/>
+        </w:rPr>
+        <w:t xml:space="preserve">The UI to server protocol is handled by the use of both channels and a GenServer. The state of the game is stored server side as a </w:t>
+      </w:r>
+      <w:r>
+        <w:rPr>
+          <w:rFonts w:ascii="Times New Roman" w:eastAsia="Times New Roman" w:hAnsi="Times New Roman" w:cs="Times New Roman"/>
+          <w:color w:val="222222"/>
+          <w:shd w:val="clear" w:color="auto" w:fill="FFFFFF"/>
+        </w:rPr>
+        <w:t>in a GenServer called GameServer. This GameServer will create a registry of all games and be updated every time a move is made in any game. The front end (React.js component) communicates with this GameServer via channels. An action is taken on the user end tha</w:t>
+      </w:r>
+      <w:r>
+        <w:rPr>
+          <w:rFonts w:ascii="Times New Roman" w:eastAsia="Times New Roman" w:hAnsi="Times New Roman" w:cs="Times New Roman"/>
+          <w:color w:val="222222"/>
+          <w:shd w:val="clear" w:color="auto" w:fill="FFFFFF"/>
+        </w:rPr>
+        <w:t xml:space="preserve">t alters the state of the game, which sends a message on a particular channel. The specific channel depends on the exact user action; generally this is a user click, which </w:t>
+      </w:r>
+      <w:r>
+        <w:rPr>
+          <w:rFonts w:ascii="Times New Roman" w:eastAsia="Times New Roman" w:hAnsi="Times New Roman" w:cs="Times New Roman"/>
+          <w:color w:val="222222"/>
+          <w:shd w:val="clear" w:color="auto" w:fill="FFFFFF"/>
+        </w:rPr>
+        <w:t>sends</w:t>
+      </w:r>
+      <w:r>
+        <w:rPr>
+          <w:rFonts w:ascii="Times New Roman" w:eastAsia="Times New Roman" w:hAnsi="Times New Roman" w:cs="Times New Roman"/>
+          <w:color w:val="222222"/>
+          <w:shd w:val="clear" w:color="auto" w:fill="FFFFFF"/>
+        </w:rPr>
+        <w:t xml:space="preserve"> information about the click to the GameChannel package. From h</w:t>
+      </w:r>
+      <w:r>
+        <w:rPr>
+          <w:rFonts w:ascii="Times New Roman" w:eastAsia="Times New Roman" w:hAnsi="Times New Roman" w:cs="Times New Roman"/>
+          <w:color w:val="222222"/>
+          <w:shd w:val="clear" w:color="auto" w:fill="FFFFFF"/>
+        </w:rPr>
+        <w:t xml:space="preserve">ere, the message routes the payload the appropriate handler, which is responsible for </w:t>
+      </w:r>
+      <w:r>
+        <w:rPr>
+          <w:rFonts w:ascii="Times New Roman" w:eastAsia="Times New Roman" w:hAnsi="Times New Roman" w:cs="Times New Roman"/>
+          <w:color w:val="222222"/>
+          <w:shd w:val="clear" w:color="auto" w:fill="FFFFFF"/>
+        </w:rPr>
+        <w:t xml:space="preserve">calling the appropriate game logic, storing the new game state in the registry, then broadcasting that state change back to all users connected to the game. The broadcast functionality is important as it allows all browsers connected to the game to be updated when the game state changes as opposed to </w:t>
+      </w:r>
+      <w:r>
+        <w:rPr>
+          <w:rFonts w:ascii="Times New Roman" w:eastAsia="Times New Roman" w:hAnsi="Times New Roman" w:cs="Times New Roman"/>
+          <w:color w:val="222222"/>
+          <w:shd w:val="clear" w:color="auto" w:fill="FFFFFF"/>
+        </w:rPr>
+        <w:t>a channel and backup agent approach which would only update the user that initiated the state change.</w:t>
+      </w:r>
+    </w:p>
+    <w:p>
+      <w:pPr>
+        <w:ind w:firstLine="720"/>
+        <w:jc w:val="both"/>
+        <w:rPr>
+          <w:rFonts w:ascii="Times New Roman" w:eastAsia="Times New Roman" w:hAnsi="Times New Roman" w:cs="Times New Roman"/>
+          <w:color w:val="222222"/>
+          <w:shd w:val="clear" w:color="auto" w:fill="FFFFFF"/>
+        </w:rPr>
+      </w:pPr>
+      <w:r>
+        <w:rPr>
+          <w:rFonts w:ascii="Times New Roman" w:eastAsia="Times New Roman" w:hAnsi="Times New Roman" w:cs="Times New Roman"/>
+          <w:color w:val="222222"/>
+          <w:shd w:val="clear" w:color="auto" w:fill="FFFFFF"/>
+        </w:rPr>
+        <w:t xml:space="preserve">In this Othello implementation, </w:t>
+      </w:r>
+      <w:r>
+        <w:rPr>
+          <w:rFonts w:ascii="Times New Roman" w:eastAsia="Times New Roman" w:hAnsi="Times New Roman" w:cs="Times New Roman"/>
+          <w:color w:val="222222"/>
+          <w:shd w:val="clear" w:color="auto" w:fill="FFFFFF"/>
+        </w:rPr>
+        <w:t>channels are provided for (1) joining a game, (2) handling a browser click, and (3) broadcasting updates from the server.</w:t>
+      </w:r>
+      <w:r>
+        <w:rPr>
+          <w:rFonts w:ascii="Times New Roman" w:eastAsia="Times New Roman" w:hAnsi="Times New Roman" w:cs="Times New Roman"/>
+          <w:color w:val="222222"/>
+          <w:shd w:val="clear" w:color="auto" w:fill="FFFFFF"/>
+        </w:rPr>
+        <w:t xml:space="preserve"> These communication protocols provide a complete interface for communicating with the server and synchronizing all sessions connected to a single game allowing multiple users to share a single game state over multiple browsers.</w:t>
+      </w:r>
+    </w:p>
+    <w:p>
+      <w:pPr>
+        <w:jc w:val="both"/>
+        <w:rPr>
+          <w:rFonts w:ascii="Times New Roman" w:eastAsia="Times New Roman" w:hAnsi="Times New Roman" w:cs="Times New Roman"/>
+          <w:color w:val="222222"/>
+          <w:shd w:val="clear" w:color="auto" w:fill="FFFFFF"/>
+        </w:rPr>
+      </w:pPr>
+    </w:p>
+    <w:p>
+      <w:pPr>
+        <w:jc w:val="both"/>
+        <w:rPr>
+          <w:rFonts w:ascii="Times New Roman" w:eastAsia="Times New Roman" w:hAnsi="Times New Roman" w:cs="Times New Roman"/>
+          <w:color w:val="222222"/>
+          <w:shd w:val="clear" w:color="auto" w:fill="FFFFFF"/>
+        </w:rPr>
+      </w:pPr>
+      <w:r>
+        <w:rPr>
+          <w:rFonts w:ascii="Times New Roman" w:eastAsia="Times New Roman" w:hAnsi="Times New Roman" w:cs="Times New Roman"/>
+          <w:color w:val="222222"/>
+          <w:shd w:val="clear" w:color="auto" w:fill="FFFFFF"/>
+        </w:rPr>
+        <w:t>Challenges and Solutions:</w:t>
+      </w:r>
+    </w:p>
+    <w:p>
+      <w:pPr>
+        <w:jc w:val="both"/>
+        <w:rPr>
+          <w:rFonts w:ascii="Times New Roman" w:eastAsia="Times New Roman" w:hAnsi="Times New Roman" w:cs="Times New Roman"/>
+          <w:sz w:val="20"/>
+          <w:szCs w:val="20"/>
+        </w:rPr>
+      </w:pPr>
+      <w:r>
+        <w:rPr>
+          <w:rFonts w:ascii="Times New Roman" w:eastAsia="Times New Roman" w:hAnsi="Times New Roman" w:cs="Times New Roman"/>
+          <w:color w:val="222222"/>
+          <w:shd w:val="clear" w:color="auto" w:fill="FFFFFF"/>
+        </w:rPr>
+        <w:tab/>
+      </w:r>
       <w:bookmarkStart w:id="0" w:name="_GoBack"/>
       <w:bookmarkEnd w:id="0"/>
-    </w:p>
-    <w:p>
-      <w:pPr>
-        <w:ind w:firstLine="720"/>
-        <w:jc w:val="both"/>
-        <w:rPr>
-          <w:rFonts w:ascii="Times New Roman" w:eastAsia="Times New Roman" w:hAnsi="Times New Roman" w:cs="Times New Roman"/>
-          <w:sz w:val="20"/>
-          <w:szCs w:val="20"/>
-        </w:rPr>
-      </w:pPr>
-      <w:r>
-        <w:rPr>
-          <w:rFonts w:ascii="Times New Roman" w:eastAsia="Times New Roman" w:hAnsi="Times New Roman" w:cs="Times New Roman"/>
-          <w:color w:val="222222"/>
-          <w:shd w:val="clear" w:color="auto" w:fill="FFFFFF"/>
-        </w:rPr>
-        <w:t xml:space="preserve">The UI to server protocol is handled by the use of both channels and a </w:t>
-      </w:r>
-      <w:proofErr w:type="spellStart"/>
-      <w:r>
-        <w:rPr>
-          <w:rFonts w:ascii="Times New Roman" w:eastAsia="Times New Roman" w:hAnsi="Times New Roman" w:cs="Times New Roman"/>
-          <w:color w:val="222222"/>
-          <w:shd w:val="clear" w:color="auto" w:fill="FFFFFF"/>
-        </w:rPr>
-        <w:t>GenServer</w:t>
-      </w:r>
-      <w:proofErr w:type="spellEnd"/>
-      <w:r>
-        <w:rPr>
-          <w:rFonts w:ascii="Times New Roman" w:eastAsia="Times New Roman" w:hAnsi="Times New Roman" w:cs="Times New Roman"/>
-          <w:color w:val="222222"/>
-          <w:shd w:val="clear" w:color="auto" w:fill="FFFFFF"/>
-        </w:rPr>
-        <w:t xml:space="preserve">. The state of the game is stored server side as a </w:t>
-      </w:r>
-      <w:r>
-        <w:rPr>
-          <w:rFonts w:ascii="Times New Roman" w:eastAsia="Times New Roman" w:hAnsi="Times New Roman" w:cs="Times New Roman"/>
-          <w:color w:val="222222"/>
-          <w:shd w:val="clear" w:color="auto" w:fill="FFFFFF"/>
-        </w:rPr>
-        <w:t xml:space="preserve">in a </w:t>
-      </w:r>
-      <w:proofErr w:type="spellStart"/>
-      <w:r>
-        <w:rPr>
-          <w:rFonts w:ascii="Times New Roman" w:eastAsia="Times New Roman" w:hAnsi="Times New Roman" w:cs="Times New Roman"/>
-          <w:color w:val="222222"/>
-          <w:shd w:val="clear" w:color="auto" w:fill="FFFFFF"/>
-        </w:rPr>
-        <w:t>GenServer</w:t>
-      </w:r>
-      <w:proofErr w:type="spellEnd"/>
-      <w:r>
-        <w:rPr>
-          <w:rFonts w:ascii="Times New Roman" w:eastAsia="Times New Roman" w:hAnsi="Times New Roman" w:cs="Times New Roman"/>
-          <w:color w:val="222222"/>
-          <w:shd w:val="clear" w:color="auto" w:fill="FFFFFF"/>
-        </w:rPr>
-        <w:t xml:space="preserve"> called </w:t>
-      </w:r>
-      <w:proofErr w:type="spellStart"/>
-      <w:r>
-        <w:rPr>
-          <w:rFonts w:ascii="Times New Roman" w:eastAsia="Times New Roman" w:hAnsi="Times New Roman" w:cs="Times New Roman"/>
-          <w:color w:val="222222"/>
-          <w:shd w:val="clear" w:color="auto" w:fill="FFFFFF"/>
-        </w:rPr>
-        <w:t>GameServer</w:t>
-      </w:r>
-      <w:proofErr w:type="spellEnd"/>
-      <w:r>
-        <w:rPr>
-          <w:rFonts w:ascii="Times New Roman" w:eastAsia="Times New Roman" w:hAnsi="Times New Roman" w:cs="Times New Roman"/>
-          <w:color w:val="222222"/>
-          <w:shd w:val="clear" w:color="auto" w:fill="FFFFFF"/>
-        </w:rPr>
-        <w:t xml:space="preserve">. This </w:t>
-      </w:r>
-      <w:proofErr w:type="spellStart"/>
-      <w:r>
-        <w:rPr>
-          <w:rFonts w:ascii="Times New Roman" w:eastAsia="Times New Roman" w:hAnsi="Times New Roman" w:cs="Times New Roman"/>
-          <w:color w:val="222222"/>
-          <w:shd w:val="clear" w:color="auto" w:fill="FFFFFF"/>
-        </w:rPr>
-        <w:t>GameServer</w:t>
-      </w:r>
-      <w:proofErr w:type="spellEnd"/>
-      <w:r>
-        <w:rPr>
-          <w:rFonts w:ascii="Times New Roman" w:eastAsia="Times New Roman" w:hAnsi="Times New Roman" w:cs="Times New Roman"/>
-          <w:color w:val="222222"/>
-          <w:shd w:val="clear" w:color="auto" w:fill="FFFFFF"/>
-        </w:rPr>
-        <w:t xml:space="preserve"> will create a registry of all games and be updated every time a move is made in any game. The front end (React.js component) communicates with this </w:t>
-      </w:r>
-      <w:proofErr w:type="spellStart"/>
-      <w:r>
-        <w:rPr>
-          <w:rFonts w:ascii="Times New Roman" w:eastAsia="Times New Roman" w:hAnsi="Times New Roman" w:cs="Times New Roman"/>
-          <w:color w:val="222222"/>
-          <w:shd w:val="clear" w:color="auto" w:fill="FFFFFF"/>
-        </w:rPr>
-        <w:t>GameServer</w:t>
-      </w:r>
-      <w:proofErr w:type="spellEnd"/>
-      <w:r>
-        <w:rPr>
-          <w:rFonts w:ascii="Times New Roman" w:eastAsia="Times New Roman" w:hAnsi="Times New Roman" w:cs="Times New Roman"/>
-          <w:color w:val="222222"/>
-          <w:shd w:val="clear" w:color="auto" w:fill="FFFFFF"/>
-        </w:rPr>
-        <w:t xml:space="preserve"> via channels. An action is taken on the user end tha</w:t>
-      </w:r>
-      <w:r>
-        <w:rPr>
-          <w:rFonts w:ascii="Times New Roman" w:eastAsia="Times New Roman" w:hAnsi="Times New Roman" w:cs="Times New Roman"/>
-          <w:color w:val="222222"/>
-          <w:shd w:val="clear" w:color="auto" w:fill="FFFFFF"/>
-        </w:rPr>
-        <w:t xml:space="preserve">t alters the state of the game, which sends a message on a particular channel. The specific channel depends on the exact user action; generally this is a user click, which </w:t>
-      </w:r>
-      <w:r>
-        <w:rPr>
-          <w:rFonts w:ascii="Times New Roman" w:eastAsia="Times New Roman" w:hAnsi="Times New Roman" w:cs="Times New Roman"/>
-          <w:color w:val="222222"/>
-          <w:shd w:val="clear" w:color="auto" w:fill="FFFFFF"/>
-        </w:rPr>
-        <w:t>sends</w:t>
-      </w:r>
-      <w:r>
-        <w:rPr>
-          <w:rFonts w:ascii="Times New Roman" w:eastAsia="Times New Roman" w:hAnsi="Times New Roman" w:cs="Times New Roman"/>
-          <w:color w:val="222222"/>
-          <w:shd w:val="clear" w:color="auto" w:fill="FFFFFF"/>
-        </w:rPr>
-        <w:t xml:space="preserve"> information about the click to the </w:t>
-      </w:r>
-      <w:proofErr w:type="spellStart"/>
-      <w:r>
-        <w:rPr>
-          <w:rFonts w:ascii="Times New Roman" w:eastAsia="Times New Roman" w:hAnsi="Times New Roman" w:cs="Times New Roman"/>
-          <w:color w:val="222222"/>
-          <w:shd w:val="clear" w:color="auto" w:fill="FFFFFF"/>
-        </w:rPr>
-        <w:t>GameChannel</w:t>
-      </w:r>
-      <w:proofErr w:type="spellEnd"/>
-      <w:r>
-        <w:rPr>
-          <w:rFonts w:ascii="Times New Roman" w:eastAsia="Times New Roman" w:hAnsi="Times New Roman" w:cs="Times New Roman"/>
-          <w:color w:val="222222"/>
-          <w:shd w:val="clear" w:color="auto" w:fill="FFFFFF"/>
-        </w:rPr>
-        <w:t xml:space="preserve"> package. From h</w:t>
-      </w:r>
-      <w:r>
-        <w:rPr>
-          <w:rFonts w:ascii="Times New Roman" w:eastAsia="Times New Roman" w:hAnsi="Times New Roman" w:cs="Times New Roman"/>
-          <w:color w:val="222222"/>
-          <w:shd w:val="clear" w:color="auto" w:fill="FFFFFF"/>
-        </w:rPr>
-        <w:t xml:space="preserve">ere, the message routes the payload the appropriate handler, which is responsible for </w:t>
-      </w:r>
     </w:p>
     <w:p>
       <w:pPr>

</xml_diff>